<commit_message>
Update Early_Diease_detection.docx with latest version
</commit_message>
<xml_diff>
--- a/Early_Diease_detection.docx
+++ b/Early_Diease_detection.docx
@@ -472,10 +472,515 @@
         <w:t>Model Training</w:t>
       </w:r>
       <w:r>
-        <w:t>: The dataset is applicable in developing computer vision-based models for audio signal segmentation and classification to aid in precise disease detection</w:t>
-      </w:r>
-    </w:p>
-    <w:p/>
+        <w:t xml:space="preserve">: The dataset is applicable in developing </w:t>
+      </w:r>
+      <w:r>
+        <w:t xml:space="preserve">Machine learning / Deep learning </w:t>
+      </w:r>
+      <w:r>
+        <w:t>-based models for audio signal segmentation and classification to aid in precise disease detection</w:t>
+      </w:r>
+    </w:p>
+    <w:p>
+      <w:pPr>
+        <w:rPr>
+          <w:b/>
+          <w:bCs/>
+          <w:color w:val="EE0000"/>
+        </w:rPr>
+      </w:pPr>
+      <w:r>
+        <w:rPr>
+          <w:b/>
+          <w:bCs/>
+          <w:color w:val="EE0000"/>
+        </w:rPr>
+        <w:t>6</w:t>
+      </w:r>
+      <w:r>
+        <w:rPr>
+          <w:b/>
+          <w:bCs/>
+          <w:color w:val="EE0000"/>
+        </w:rPr>
+        <w:t>.</w:t>
+      </w:r>
+      <w:r>
+        <w:rPr>
+          <w:b/>
+          <w:bCs/>
+          <w:color w:val="EE0000"/>
+        </w:rPr>
+        <w:t xml:space="preserve"> </w:t>
+      </w:r>
+      <w:r>
+        <w:rPr>
+          <w:b/>
+          <w:bCs/>
+          <w:color w:val="EE0000"/>
+        </w:rPr>
+        <w:t>What we have to im</w:t>
+      </w:r>
+      <w:r>
+        <w:rPr>
+          <w:b/>
+          <w:bCs/>
+          <w:color w:val="EE0000"/>
+        </w:rPr>
+        <w:t xml:space="preserve">proved </w:t>
+      </w:r>
+    </w:p>
+    <w:p>
+      <w:pPr>
+        <w:rPr>
+          <w:b/>
+          <w:bCs/>
+        </w:rPr>
+      </w:pPr>
+      <w:r>
+        <w:rPr>
+          <w:b/>
+          <w:bCs/>
+        </w:rPr>
+        <w:t xml:space="preserve">-&gt; </w:t>
+      </w:r>
+      <w:r>
+        <w:rPr>
+          <w:b/>
+          <w:bCs/>
+        </w:rPr>
+        <w:t>The paper only does basic preprocessing, NOT classification.</w:t>
+      </w:r>
+    </w:p>
+    <w:p>
+      <w:pPr>
+        <w:rPr>
+          <w:b/>
+          <w:bCs/>
+        </w:rPr>
+      </w:pPr>
+      <w:r>
+        <w:rPr>
+          <w:b/>
+          <w:bCs/>
+        </w:rPr>
+        <w:t xml:space="preserve">    </w:t>
+      </w:r>
+      <w:r>
+        <w:t>Enhancement = build ML models</w:t>
+      </w:r>
+      <w:r>
+        <w:t>/Deep learning</w:t>
+      </w:r>
+      <w:r>
+        <w:t xml:space="preserve"> on top of it for automatic disease detection</w:t>
+      </w:r>
+      <w:r>
+        <w:rPr>
+          <w:b/>
+          <w:bCs/>
+        </w:rPr>
+        <w:t>.</w:t>
+      </w:r>
+    </w:p>
+    <w:p>
+      <w:pPr>
+        <w:rPr>
+          <w:b/>
+          <w:bCs/>
+        </w:rPr>
+      </w:pPr>
+      <w:r>
+        <w:rPr>
+          <w:b/>
+          <w:bCs/>
+        </w:rPr>
+        <w:tab/>
+      </w:r>
+    </w:p>
+    <w:p>
+      <w:pPr>
+        <w:ind w:firstLine="720"/>
+        <w:rPr>
+          <w:b/>
+          <w:bCs/>
+          <w:color w:val="EE0000"/>
+        </w:rPr>
+      </w:pPr>
+      <w:r>
+        <w:rPr>
+          <w:b/>
+          <w:bCs/>
+          <w:color w:val="EE0000"/>
+        </w:rPr>
+        <w:t>Overall Enhanced Pipeline</w:t>
+      </w:r>
+    </w:p>
+    <w:p>
+      <w:pPr>
+        <w:ind w:firstLine="720"/>
+        <w:rPr>
+          <w:b/>
+          <w:bCs/>
+        </w:rPr>
+      </w:pPr>
+    </w:p>
+    <w:p>
+      <w:pPr>
+        <w:ind w:left="720" w:firstLine="720"/>
+        <w:rPr>
+          <w:b/>
+          <w:bCs/>
+        </w:rPr>
+      </w:pPr>
+      <w:r>
+        <w:rPr>
+          <w:b/>
+          <w:bCs/>
+        </w:rPr>
+        <w:t>Chicken Audio (.wav)</w:t>
+      </w:r>
+    </w:p>
+    <w:p>
+      <w:pPr>
+        <w:rPr>
+          <w:b/>
+          <w:bCs/>
+        </w:rPr>
+      </w:pPr>
+      <w:r>
+        <w:rPr>
+          <w:b/>
+          <w:bCs/>
+        </w:rPr>
+        <w:t xml:space="preserve">        </w:t>
+      </w:r>
+      <w:r>
+        <w:rPr>
+          <w:b/>
+          <w:bCs/>
+        </w:rPr>
+        <w:tab/>
+      </w:r>
+      <w:r>
+        <w:rPr>
+          <w:b/>
+          <w:bCs/>
+        </w:rPr>
+        <w:tab/>
+      </w:r>
+      <w:r>
+        <w:rPr>
+          <w:b/>
+          <w:bCs/>
+        </w:rPr>
+        <w:tab/>
+      </w:r>
+      <w:r>
+        <w:rPr>
+          <w:b/>
+          <w:bCs/>
+        </w:rPr>
+        <w:t>↓</w:t>
+      </w:r>
+    </w:p>
+    <w:p>
+      <w:pPr>
+        <w:ind w:left="720" w:firstLine="720"/>
+        <w:rPr>
+          <w:b/>
+          <w:bCs/>
+        </w:rPr>
+      </w:pPr>
+      <w:r>
+        <w:rPr>
+          <w:b/>
+          <w:bCs/>
+        </w:rPr>
+        <w:t>Preprocessing (already done)</w:t>
+      </w:r>
+    </w:p>
+    <w:p>
+      <w:pPr>
+        <w:rPr>
+          <w:b/>
+          <w:bCs/>
+        </w:rPr>
+      </w:pPr>
+      <w:r>
+        <w:rPr>
+          <w:b/>
+          <w:bCs/>
+        </w:rPr>
+        <w:t xml:space="preserve">       </w:t>
+      </w:r>
+      <w:r>
+        <w:rPr>
+          <w:b/>
+          <w:bCs/>
+        </w:rPr>
+        <w:tab/>
+      </w:r>
+      <w:r>
+        <w:rPr>
+          <w:b/>
+          <w:bCs/>
+        </w:rPr>
+        <w:tab/>
+      </w:r>
+      <w:r>
+        <w:rPr>
+          <w:b/>
+          <w:bCs/>
+        </w:rPr>
+        <w:t xml:space="preserve"> </w:t>
+      </w:r>
+      <w:r>
+        <w:rPr>
+          <w:b/>
+          <w:bCs/>
+        </w:rPr>
+        <w:tab/>
+      </w:r>
+      <w:r>
+        <w:rPr>
+          <w:b/>
+          <w:bCs/>
+        </w:rPr>
+        <w:t>↓</w:t>
+      </w:r>
+    </w:p>
+    <w:p>
+      <w:pPr>
+        <w:ind w:left="720" w:firstLine="720"/>
+        <w:rPr>
+          <w:b/>
+          <w:bCs/>
+        </w:rPr>
+      </w:pPr>
+      <w:r>
+        <w:rPr>
+          <w:b/>
+          <w:bCs/>
+        </w:rPr>
+        <w:t>Feature Extraction</w:t>
+      </w:r>
+    </w:p>
+    <w:p>
+      <w:pPr>
+        <w:rPr>
+          <w:b/>
+          <w:bCs/>
+        </w:rPr>
+      </w:pPr>
+      <w:r>
+        <w:rPr>
+          <w:b/>
+          <w:bCs/>
+        </w:rPr>
+        <w:t xml:space="preserve">        </w:t>
+      </w:r>
+      <w:r>
+        <w:rPr>
+          <w:b/>
+          <w:bCs/>
+        </w:rPr>
+        <w:tab/>
+      </w:r>
+      <w:r>
+        <w:rPr>
+          <w:b/>
+          <w:bCs/>
+        </w:rPr>
+        <w:tab/>
+      </w:r>
+      <w:r>
+        <w:rPr>
+          <w:b/>
+          <w:bCs/>
+        </w:rPr>
+        <w:tab/>
+      </w:r>
+      <w:r>
+        <w:rPr>
+          <w:b/>
+          <w:bCs/>
+        </w:rPr>
+        <w:t>↓</w:t>
+      </w:r>
+    </w:p>
+    <w:p>
+      <w:pPr>
+        <w:ind w:left="720" w:firstLine="720"/>
+        <w:rPr>
+          <w:b/>
+          <w:bCs/>
+        </w:rPr>
+      </w:pPr>
+      <w:r>
+        <w:rPr>
+          <w:b/>
+          <w:bCs/>
+        </w:rPr>
+        <w:t>ML / Deep Learning Model</w:t>
+      </w:r>
+      <w:r>
+        <w:rPr>
+          <w:b/>
+          <w:bCs/>
+        </w:rPr>
+        <w:t>(for high impact)</w:t>
+      </w:r>
+    </w:p>
+    <w:p>
+      <w:pPr>
+        <w:rPr>
+          <w:b/>
+          <w:bCs/>
+        </w:rPr>
+      </w:pPr>
+      <w:r>
+        <w:rPr>
+          <w:b/>
+          <w:bCs/>
+        </w:rPr>
+        <w:t xml:space="preserve">        </w:t>
+      </w:r>
+      <w:r>
+        <w:rPr>
+          <w:b/>
+          <w:bCs/>
+        </w:rPr>
+        <w:tab/>
+      </w:r>
+      <w:r>
+        <w:rPr>
+          <w:b/>
+          <w:bCs/>
+        </w:rPr>
+        <w:tab/>
+      </w:r>
+      <w:r>
+        <w:rPr>
+          <w:b/>
+          <w:bCs/>
+        </w:rPr>
+        <w:tab/>
+      </w:r>
+      <w:r>
+        <w:rPr>
+          <w:b/>
+          <w:bCs/>
+        </w:rPr>
+        <w:t>↓</w:t>
+      </w:r>
+    </w:p>
+    <w:p>
+      <w:pPr>
+        <w:rPr>
+          <w:b/>
+          <w:bCs/>
+        </w:rPr>
+      </w:pPr>
+      <w:r>
+        <w:rPr>
+          <w:b/>
+          <w:bCs/>
+        </w:rPr>
+        <w:t xml:space="preserve">  </w:t>
+      </w:r>
+      <w:r>
+        <w:rPr>
+          <w:b/>
+          <w:bCs/>
+        </w:rPr>
+        <w:tab/>
+      </w:r>
+      <w:r>
+        <w:rPr>
+          <w:b/>
+          <w:bCs/>
+        </w:rPr>
+        <w:tab/>
+      </w:r>
+      <w:r>
+        <w:rPr>
+          <w:b/>
+          <w:bCs/>
+        </w:rPr>
+        <w:t>Healthy / Unhealthy Prediction</w:t>
+      </w:r>
+    </w:p>
+    <w:p>
+      <w:pPr>
+        <w:rPr>
+          <w:b/>
+          <w:bCs/>
+        </w:rPr>
+      </w:pPr>
+      <w:r>
+        <w:rPr>
+          <w:b/>
+          <w:bCs/>
+        </w:rPr>
+        <w:t>Note-:</w:t>
+      </w:r>
+    </w:p>
+    <w:p>
+      <w:pPr>
+        <w:rPr>
+          <w:rFonts w:ascii="Bahnschrift" w:hAnsi="Bahnschrift"/>
+          <w:b/>
+          <w:bCs/>
+        </w:rPr>
+      </w:pPr>
+      <w:r>
+        <w:rPr>
+          <w:rFonts w:ascii="Bahnschrift" w:hAnsi="Bahnschrift"/>
+        </w:rPr>
+        <w:t xml:space="preserve">We have to find some </w:t>
+      </w:r>
+      <w:r>
+        <w:rPr>
+          <w:rFonts w:ascii="Bahnschrift" w:hAnsi="Bahnschrift"/>
+        </w:rPr>
+        <w:t>ML classification model</w:t>
+      </w:r>
+      <w:r>
+        <w:rPr>
+          <w:rFonts w:ascii="Bahnschrift" w:hAnsi="Bahnschrift"/>
+        </w:rPr>
+        <w:t>/</w:t>
+      </w:r>
+      <w:r>
+        <w:rPr>
+          <w:rFonts w:ascii="Bahnschrift" w:hAnsi="Bahnschrift"/>
+        </w:rPr>
+        <w:t xml:space="preserve">deep learning model , Which predict which chicken is healthy </w:t>
+      </w:r>
+      <w:r>
+        <w:rPr>
+          <w:rFonts w:ascii="Bahnschrift" w:hAnsi="Bahnschrift"/>
+        </w:rPr>
+        <w:t>or not with high accuracy</w:t>
+      </w:r>
+      <w:r>
+        <w:rPr>
+          <w:rFonts w:ascii="Bahnschrift" w:hAnsi="Bahnschrift"/>
+          <w:b/>
+          <w:bCs/>
+        </w:rPr>
+        <w:t xml:space="preserve"> .</w:t>
+      </w:r>
+    </w:p>
+    <w:p>
+      <w:pPr>
+        <w:rPr>
+          <w:b/>
+          <w:bCs/>
+        </w:rPr>
+      </w:pPr>
+    </w:p>
     <w:p>
       <w:pPr>
         <w:rPr>
@@ -483,6 +988,7 @@
           <w:bCs/>
           <w:i/>
           <w:iCs/>
+          <w:color w:val="0070C0"/>
         </w:rPr>
       </w:pPr>
       <w:r>
@@ -491,6 +997,7 @@
           <w:bCs/>
           <w:i/>
           <w:iCs/>
+          <w:color w:val="0070C0"/>
         </w:rPr>
         <w:t>Mark this point</w:t>
       </w:r>
@@ -502,6 +1009,7 @@
           <w:bCs/>
           <w:i/>
           <w:iCs/>
+          <w:color w:val="0070C0"/>
         </w:rPr>
       </w:pPr>
       <w:r>
@@ -510,6 +1018,7 @@
           <w:bCs/>
           <w:i/>
           <w:iCs/>
+          <w:color w:val="0070C0"/>
         </w:rPr>
         <w:t>Dataset for this project is available ..</w:t>
       </w:r>

</xml_diff>